<commit_message>
added CORAL2 and CTS2
</commit_message>
<xml_diff>
--- a/Quicksilver/AllAbsorb/Bandwidth Analysis.docx
+++ b/Quicksilver/AllAbsorb/Bandwidth Analysis.docx
@@ -7,8 +7,21 @@
         <w:pStyle w:val="Heading1"/>
       </w:pPr>
       <w:r>
-        <w:t>Quicksilver, AllAbsorb, CollisionEvent</w:t>
-      </w:r>
+        <w:t xml:space="preserve">Quicksilver, </w:t>
+      </w:r>
+      <w:proofErr w:type="spellStart"/>
+      <w:r>
+        <w:t>AllAbsorb</w:t>
+      </w:r>
+      <w:proofErr w:type="spellEnd"/>
+      <w:r>
+        <w:t xml:space="preserve">, </w:t>
+      </w:r>
+      <w:proofErr w:type="spellStart"/>
+      <w:r>
+        <w:t>CollisionEvent</w:t>
+      </w:r>
+      <w:proofErr w:type="spellEnd"/>
     </w:p>
     <w:p/>
     <w:p>
@@ -260,7 +273,19 @@
     </w:p>
     <w:p>
       <w:r>
-        <w:t>Rest are reaper sickle shaped.</w:t>
+        <w:t xml:space="preserve">Rest are </w:t>
+      </w:r>
+      <w:r>
+        <w:t>“</w:t>
+      </w:r>
+      <w:r>
+        <w:t>reaper sickle</w:t>
+      </w:r>
+      <w:r>
+        <w:t>”</w:t>
+      </w:r>
+      <w:r>
+        <w:t xml:space="preserve"> shaped.</w:t>
       </w:r>
     </w:p>
     <w:sectPr>

</xml_diff>

<commit_message>
Reduce points in graph to help render
</commit_message>
<xml_diff>
--- a/Quicksilver/AllAbsorb/Bandwidth Analysis.docx
+++ b/Quicksilver/AllAbsorb/Bandwidth Analysis.docx
@@ -33,8 +33,40 @@
       </w:r>
     </w:p>
     <w:p>
+      <w:pPr>
+        <w:rPr>
+          <w:color w:val="FF0000"/>
+        </w:rPr>
+      </w:pPr>
+      <w:r>
+        <w:rPr>
+          <w:color w:val="FF0000"/>
+        </w:rPr>
+        <w:t>FUNCTION: NuclearData.cc</w:t>
+      </w:r>
+    </w:p>
+    <w:p>
       <w:r>
         <w:t>Gather0</w:t>
+      </w:r>
+      <w:r>
+        <w:t xml:space="preserve"> </w:t>
+      </w:r>
+      <w:r>
+        <w:t xml:space="preserve">(inside </w:t>
+      </w:r>
+      <w:proofErr w:type="spellStart"/>
+      <w:proofErr w:type="gramStart"/>
+      <w:r>
+        <w:t>getCrossSection</w:t>
+      </w:r>
+      <w:proofErr w:type="spellEnd"/>
+      <w:r>
+        <w:t>(</w:t>
+      </w:r>
+      <w:proofErr w:type="gramEnd"/>
+      <w:r>
+        <w:t>))</w:t>
       </w:r>
     </w:p>
     <w:p>
@@ -50,11 +82,6 @@
       </w:r>
     </w:p>
     <w:p>
-      <w:r>
-        <w:t xml:space="preserve">Gather1 </w:t>
-      </w:r>
-    </w:p>
-    <w:p>
       <w:pPr>
         <w:pStyle w:val="ListParagraph"/>
         <w:numPr>
@@ -62,13 +89,50 @@
           <w:numId w:val="1"/>
         </w:numPr>
       </w:pPr>
-      <w:r>
-        <w:t>All Stride 5</w:t>
-      </w:r>
-    </w:p>
-    <w:p>
-      <w:r>
-        <w:t>Gather2</w:t>
+      <w:proofErr w:type="spellStart"/>
+      <w:r>
+        <w:t>qs_</w:t>
+      </w:r>
+      <w:proofErr w:type="gramStart"/>
+      <w:r>
+        <w:t>assert</w:t>
+      </w:r>
+      <w:proofErr w:type="spellEnd"/>
+      <w:r>
+        <w:t>(</w:t>
+      </w:r>
+      <w:proofErr w:type="gramEnd"/>
+      <w:r>
+        <w:t>group &lt; _</w:t>
+      </w:r>
+      <w:proofErr w:type="spellStart"/>
+      <w:r>
+        <w:t>crossSection.size</w:t>
+      </w:r>
+      <w:proofErr w:type="spellEnd"/>
+      <w:r>
+        <w:t>());</w:t>
+      </w:r>
+    </w:p>
+    <w:p>
+      <w:r>
+        <w:t xml:space="preserve">Gather1 </w:t>
+      </w:r>
+      <w:r>
+        <w:t xml:space="preserve">(inside </w:t>
+      </w:r>
+      <w:proofErr w:type="spellStart"/>
+      <w:proofErr w:type="gramStart"/>
+      <w:r>
+        <w:t>getCrossSection</w:t>
+      </w:r>
+      <w:proofErr w:type="spellEnd"/>
+      <w:r>
+        <w:t>(</w:t>
+      </w:r>
+      <w:proofErr w:type="gramEnd"/>
+      <w:r>
+        <w:t>))</w:t>
       </w:r>
     </w:p>
     <w:p>
@@ -80,6 +144,64 @@
         </w:numPr>
       </w:pPr>
       <w:r>
+        <w:t>All Stride 5</w:t>
+      </w:r>
+    </w:p>
+    <w:p>
+      <w:pPr>
+        <w:pStyle w:val="ListParagraph"/>
+        <w:numPr>
+          <w:ilvl w:val="0"/>
+          <w:numId w:val="1"/>
+        </w:numPr>
+      </w:pPr>
+      <w:r>
+        <w:t>return _</w:t>
+      </w:r>
+      <w:proofErr w:type="spellStart"/>
+      <w:r>
+        <w:t>crossSection</w:t>
+      </w:r>
+      <w:proofErr w:type="spellEnd"/>
+      <w:r>
+        <w:t>[group</w:t>
+      </w:r>
+      <w:proofErr w:type="gramStart"/>
+      <w:r>
+        <w:t>];</w:t>
+      </w:r>
+      <w:proofErr w:type="gramEnd"/>
+    </w:p>
+    <w:p>
+      <w:r>
+        <w:t>Gather2</w:t>
+      </w:r>
+      <w:r>
+        <w:t xml:space="preserve"> (calls </w:t>
+      </w:r>
+      <w:proofErr w:type="spellStart"/>
+      <w:proofErr w:type="gramStart"/>
+      <w:r>
+        <w:t>getCrossSection</w:t>
+      </w:r>
+      <w:proofErr w:type="spellEnd"/>
+      <w:r>
+        <w:t>(</w:t>
+      </w:r>
+      <w:proofErr w:type="gramEnd"/>
+      <w:r>
+        <w:t>))</w:t>
+      </w:r>
+    </w:p>
+    <w:p>
+      <w:pPr>
+        <w:pStyle w:val="ListParagraph"/>
+        <w:numPr>
+          <w:ilvl w:val="0"/>
+          <w:numId w:val="1"/>
+        </w:numPr>
+      </w:pPr>
+      <w:r>
         <w:t>Stride 232?</w:t>
       </w:r>
     </w:p>
@@ -96,11 +218,6 @@
       </w:r>
     </w:p>
     <w:p>
-      <w:r>
-        <w:t>Gather3</w:t>
-      </w:r>
-    </w:p>
-    <w:p>
       <w:pPr>
         <w:pStyle w:val="ListParagraph"/>
         <w:numPr>
@@ -109,12 +226,157 @@
         </w:numPr>
       </w:pPr>
       <w:r>
-        <w:t>Clusters of 9 (Stride 2)</w:t>
-      </w:r>
-    </w:p>
-    <w:p>
-      <w:r>
-        <w:t>Gather4</w:t>
+        <w:t>return _isotopes[isotopeIndex</w:t>
+      </w:r>
+      <w:proofErr w:type="gramStart"/>
+      <w:r>
+        <w:t>].</w:t>
+      </w:r>
+      <w:r>
+        <w:t>_</w:t>
+      </w:r>
+      <w:proofErr w:type="gramEnd"/>
+      <w:r>
+        <w:t>species[0]._reactions[reactIndex].getCrossSection(group)</w:t>
+      </w:r>
+    </w:p>
+    <w:p/>
+    <w:p>
+      <w:r>
+        <w:drawing>
+          <wp:inline distT="0" distB="0" distL="0" distR="0" wp14:anchorId="7646C09A" wp14:editId="14BD4E67">
+            <wp:extent cx="5943600" cy="1081405"/>
+            <wp:effectExtent l="0" t="0" r="0" b="4445"/>
+            <wp:docPr id="1490242020" name="Picture 1" descr="A screen shot of a computer code&#10;&#10;Description automatically generated"/>
+            <wp:cNvGraphicFramePr>
+              <a:graphicFrameLocks xmlns:a="http://schemas.openxmlformats.org/drawingml/2006/main" noChangeAspect="1"/>
+            </wp:cNvGraphicFramePr>
+            <a:graphic xmlns:a="http://schemas.openxmlformats.org/drawingml/2006/main">
+              <a:graphicData uri="http://schemas.openxmlformats.org/drawingml/2006/picture">
+                <pic:pic xmlns:pic="http://schemas.openxmlformats.org/drawingml/2006/picture">
+                  <pic:nvPicPr>
+                    <pic:cNvPr id="1490242020" name="Picture 1" descr="A screen shot of a computer code&#10;&#10;Description automatically generated"/>
+                    <pic:cNvPicPr/>
+                  </pic:nvPicPr>
+                  <pic:blipFill>
+                    <a:blip r:embed="rId5"/>
+                    <a:stretch>
+                      <a:fillRect/>
+                    </a:stretch>
+                  </pic:blipFill>
+                  <pic:spPr>
+                    <a:xfrm>
+                      <a:off x="0" y="0"/>
+                      <a:ext cx="5943600" cy="1081405"/>
+                    </a:xfrm>
+                    <a:prstGeom prst="rect">
+                      <a:avLst/>
+                    </a:prstGeom>
+                  </pic:spPr>
+                </pic:pic>
+              </a:graphicData>
+            </a:graphic>
+          </wp:inline>
+        </w:drawing>
+      </w:r>
+    </w:p>
+    <w:p>
+      <w:r>
+        <w:drawing>
+          <wp:inline distT="0" distB="0" distL="0" distR="0" wp14:anchorId="10F57A6D" wp14:editId="144D0EE2">
+            <wp:extent cx="5943600" cy="580390"/>
+            <wp:effectExtent l="0" t="0" r="0" b="0"/>
+            <wp:docPr id="1957558565" name="Picture 1"/>
+            <wp:cNvGraphicFramePr>
+              <a:graphicFrameLocks xmlns:a="http://schemas.openxmlformats.org/drawingml/2006/main" noChangeAspect="1"/>
+            </wp:cNvGraphicFramePr>
+            <a:graphic xmlns:a="http://schemas.openxmlformats.org/drawingml/2006/main">
+              <a:graphicData uri="http://schemas.openxmlformats.org/drawingml/2006/picture">
+                <pic:pic xmlns:pic="http://schemas.openxmlformats.org/drawingml/2006/picture">
+                  <pic:nvPicPr>
+                    <pic:cNvPr id="1957558565" name=""/>
+                    <pic:cNvPicPr/>
+                  </pic:nvPicPr>
+                  <pic:blipFill>
+                    <a:blip r:embed="rId6"/>
+                    <a:stretch>
+                      <a:fillRect/>
+                    </a:stretch>
+                  </pic:blipFill>
+                  <pic:spPr>
+                    <a:xfrm>
+                      <a:off x="0" y="0"/>
+                      <a:ext cx="5943600" cy="580390"/>
+                    </a:xfrm>
+                    <a:prstGeom prst="rect">
+                      <a:avLst/>
+                    </a:prstGeom>
+                  </pic:spPr>
+                </pic:pic>
+              </a:graphicData>
+            </a:graphic>
+          </wp:inline>
+        </w:drawing>
+      </w:r>
+    </w:p>
+    <w:p>
+      <w:r>
+        <w:lastRenderedPageBreak/>
+        <w:drawing>
+          <wp:inline distT="0" distB="0" distL="0" distR="0" wp14:anchorId="2B892347" wp14:editId="50DDD12E">
+            <wp:extent cx="5943600" cy="2704465"/>
+            <wp:effectExtent l="0" t="0" r="0" b="635"/>
+            <wp:docPr id="1109796066" name="Picture 1" descr="A screen shot of a computer code&#10;&#10;Description automatically generated"/>
+            <wp:cNvGraphicFramePr>
+              <a:graphicFrameLocks xmlns:a="http://schemas.openxmlformats.org/drawingml/2006/main" noChangeAspect="1"/>
+            </wp:cNvGraphicFramePr>
+            <a:graphic xmlns:a="http://schemas.openxmlformats.org/drawingml/2006/main">
+              <a:graphicData uri="http://schemas.openxmlformats.org/drawingml/2006/picture">
+                <pic:pic xmlns:pic="http://schemas.openxmlformats.org/drawingml/2006/picture">
+                  <pic:nvPicPr>
+                    <pic:cNvPr id="1109796066" name="Picture 1" descr="A screen shot of a computer code&#10;&#10;Description automatically generated"/>
+                    <pic:cNvPicPr/>
+                  </pic:nvPicPr>
+                  <pic:blipFill>
+                    <a:blip r:embed="rId7"/>
+                    <a:stretch>
+                      <a:fillRect/>
+                    </a:stretch>
+                  </pic:blipFill>
+                  <pic:spPr>
+                    <a:xfrm>
+                      <a:off x="0" y="0"/>
+                      <a:ext cx="5943600" cy="2704465"/>
+                    </a:xfrm>
+                    <a:prstGeom prst="rect">
+                      <a:avLst/>
+                    </a:prstGeom>
+                  </pic:spPr>
+                </pic:pic>
+              </a:graphicData>
+            </a:graphic>
+          </wp:inline>
+        </w:drawing>
+      </w:r>
+    </w:p>
+    <w:p>
+      <w:proofErr w:type="spellStart"/>
+      <w:proofErr w:type="gramStart"/>
+      <w:r>
+        <w:t>CollisionEvent</w:t>
+      </w:r>
+      <w:proofErr w:type="spellEnd"/>
+      <w:r>
+        <w:t>(</w:t>
+      </w:r>
+      <w:proofErr w:type="gramEnd"/>
+      <w:r>
+        <w:t>)</w:t>
+      </w:r>
+    </w:p>
+    <w:p>
+      <w:r>
+        <w:t>Gather3</w:t>
       </w:r>
     </w:p>
     <w:p>
@@ -126,12 +388,12 @@
         </w:numPr>
       </w:pPr>
       <w:r>
-        <w:t>Clusters of 9 (Stride 4)</w:t>
-      </w:r>
-    </w:p>
-    <w:p>
-      <w:r>
-        <w:t>Gather5</w:t>
+        <w:t>Clusters of 9 (Stride 2)</w:t>
+      </w:r>
+    </w:p>
+    <w:p>
+      <w:r>
+        <w:t>Gather4</w:t>
       </w:r>
     </w:p>
     <w:p>
@@ -143,12 +405,12 @@
         </w:numPr>
       </w:pPr>
       <w:r>
-        <w:t>Clusters of 9 (Stride 3)</w:t>
-      </w:r>
-    </w:p>
-    <w:p>
-      <w:r>
-        <w:t>Gather6</w:t>
+        <w:t>Clusters of 9 (Stride 4)</w:t>
+      </w:r>
+    </w:p>
+    <w:p>
+      <w:r>
+        <w:t>Gather5</w:t>
       </w:r>
     </w:p>
     <w:p>
@@ -160,12 +422,12 @@
         </w:numPr>
       </w:pPr>
       <w:r>
-        <w:t>Clusters of 9 (Stride 8)</w:t>
-      </w:r>
-    </w:p>
-    <w:p>
-      <w:r>
-        <w:t>Gather7</w:t>
+        <w:t>Clusters of 9 (Stride 3)</w:t>
+      </w:r>
+    </w:p>
+    <w:p>
+      <w:r>
+        <w:t>Gather6</w:t>
       </w:r>
     </w:p>
     <w:p>
@@ -177,12 +439,12 @@
         </w:numPr>
       </w:pPr>
       <w:r>
-        <w:t>Clusters of 9 (Stride 6)</w:t>
-      </w:r>
-    </w:p>
-    <w:p>
-      <w:r>
-        <w:t>Gather8</w:t>
+        <w:t>Clusters of 9 (Stride 8)</w:t>
+      </w:r>
+    </w:p>
+    <w:p>
+      <w:r>
+        <w:t>Gather7</w:t>
       </w:r>
     </w:p>
     <w:p>
@@ -194,8 +456,30 @@
         </w:numPr>
       </w:pPr>
       <w:r>
-        <w:t>Delta divided by 2 pattern</w:t>
-      </w:r>
+        <w:t>Clusters of 9 (Stride 6)</w:t>
+      </w:r>
+    </w:p>
+    <w:p>
+      <w:r>
+        <w:t>Gather8</w:t>
+      </w:r>
+    </w:p>
+    <w:p>
+      <w:pPr>
+        <w:pStyle w:val="ListParagraph"/>
+        <w:numPr>
+          <w:ilvl w:val="0"/>
+          <w:numId w:val="1"/>
+        </w:numPr>
+      </w:pPr>
+      <w:r>
+        <w:t xml:space="preserve">Delta divided by 2 </w:t>
+      </w:r>
+      <w:proofErr w:type="gramStart"/>
+      <w:r>
+        <w:t>pattern</w:t>
+      </w:r>
+      <w:proofErr w:type="gramEnd"/>
     </w:p>
     <w:p>
       <w:pPr>
@@ -249,7 +533,6 @@
         <w:pStyle w:val="Heading2"/>
       </w:pPr>
       <w:r>
-        <w:lastRenderedPageBreak/>
         <w:t>Scatters</w:t>
       </w:r>
     </w:p>
@@ -273,7 +556,15 @@
     </w:p>
     <w:p>
       <w:r>
-        <w:t xml:space="preserve">Rest are </w:t>
+        <w:t xml:space="preserve">Rest </w:t>
+      </w:r>
+      <w:proofErr w:type="gramStart"/>
+      <w:r>
+        <w:t>are</w:t>
+      </w:r>
+      <w:proofErr w:type="gramEnd"/>
+      <w:r>
+        <w:t xml:space="preserve"> </w:t>
       </w:r>
       <w:r>
         <w:t>“</w:t>

</xml_diff>